<commit_message>
Remove category discount table and Add common discount table with morph relation
</commit_message>
<xml_diff>
--- a/design/db_design.docx
+++ b/design/db_design.docx
@@ -209,10 +209,7 @@
               <w:t>Auto incrementing integer</w:t>
             </w:r>
             <w:r>
-              <w:t xml:space="preserve"> </w:t>
-            </w:r>
-            <w:r>
-              <w:t>(primary key)</w:t>
+              <w:t xml:space="preserve"> (primary key)</w:t>
             </w:r>
           </w:p>
         </w:tc>
@@ -397,10 +394,7 @@
               <w:t>Auto incrementing integer</w:t>
             </w:r>
             <w:r>
-              <w:t xml:space="preserve"> </w:t>
-            </w:r>
-            <w:r>
-              <w:t>(primary key)</w:t>
+              <w:t xml:space="preserve"> (primary key)</w:t>
             </w:r>
           </w:p>
         </w:tc>
@@ -430,17 +424,9 @@
     </w:tbl>
     <w:p/>
     <w:p>
-      <w:proofErr w:type="spellStart"/>
       <w:r>
-        <w:t>product_</w:t>
+        <w:t>discount</w:t>
       </w:r>
-      <w:r>
-        <w:t>category</w:t>
-      </w:r>
-      <w:r>
-        <w:t>_discount</w:t>
-      </w:r>
-      <w:proofErr w:type="spellEnd"/>
     </w:p>
     <w:tbl>
       <w:tblPr>
@@ -514,10 +500,7 @@
               <w:t>Auto incrementing integer</w:t>
             </w:r>
             <w:r>
-              <w:t xml:space="preserve"> </w:t>
-            </w:r>
-            <w:r>
-              <w:t>(primary key)</w:t>
+              <w:t xml:space="preserve"> (primary key)</w:t>
             </w:r>
           </w:p>
         </w:tc>
@@ -528,11 +511,9 @@
             <w:tcW w:w="2075" w:type="dxa"/>
           </w:tcPr>
           <w:p>
-            <w:proofErr w:type="spellStart"/>
-            <w:r>
-              <w:t>product_category_id</w:t>
-            </w:r>
-            <w:proofErr w:type="spellEnd"/>
+            <w:r>
+              <w:t>percentage</w:t>
+            </w:r>
           </w:p>
         </w:tc>
         <w:tc>
@@ -558,11 +539,9 @@
             <w:tcW w:w="2075" w:type="dxa"/>
           </w:tcPr>
           <w:p>
-            <w:proofErr w:type="spellStart"/>
-            <w:r>
-              <w:t>start_date</w:t>
-            </w:r>
-            <w:proofErr w:type="spellEnd"/>
+            <w:r>
+              <w:t>discountable</w:t>
+            </w:r>
           </w:p>
         </w:tc>
         <w:tc>
@@ -571,56 +550,7 @@
           </w:tcPr>
           <w:p>
             <w:r>
-              <w:t>Date</w:t>
-            </w:r>
-          </w:p>
-        </w:tc>
-      </w:tr>
-      <w:tr>
-        <w:tc>
-          <w:tcPr>
-            <w:tcW w:w="2075" w:type="dxa"/>
-          </w:tcPr>
-          <w:p>
-            <w:proofErr w:type="spellStart"/>
-            <w:r>
-              <w:t>end_date</w:t>
-            </w:r>
-            <w:proofErr w:type="spellEnd"/>
-          </w:p>
-        </w:tc>
-        <w:tc>
-          <w:tcPr>
-            <w:tcW w:w="4299" w:type="dxa"/>
-          </w:tcPr>
-          <w:p>
-            <w:r>
-              <w:t>Date</w:t>
-            </w:r>
-          </w:p>
-        </w:tc>
-      </w:tr>
-      <w:tr>
-        <w:tc>
-          <w:tcPr>
-            <w:tcW w:w="2075" w:type="dxa"/>
-          </w:tcPr>
-          <w:p>
-            <w:r>
-              <w:t>discount</w:t>
-            </w:r>
-          </w:p>
-        </w:tc>
-        <w:tc>
-          <w:tcPr>
-            <w:tcW w:w="4299" w:type="dxa"/>
-          </w:tcPr>
-          <w:p>
-            <w:r>
-              <w:t xml:space="preserve">Decimal </w:t>
-            </w:r>
-            <w:r>
-              <w:t>(5,2)</w:t>
+              <w:t>Morphable</w:t>
             </w:r>
           </w:p>
         </w:tc>

</xml_diff>